<commit_message>
Changes to CORS enable the method calls.
</commit_message>
<xml_diff>
--- a/tempWebApiProblem/Day 5 Attempt.docx
+++ b/tempWebApiProblem/Day 5 Attempt.docx
@@ -954,12 +954,172 @@
       </w:r>
       <w:proofErr w:type="spellEnd"/>
     </w:p>
+    <w:p>
+      <w:r>
+        <w:t>Seems to have installed correctly.</w:t>
+      </w:r>
+    </w:p>
+    <w:p>
+      <w:r>
+        <w:t xml:space="preserve">Made </w:t>
+      </w:r>
+      <w:proofErr w:type="spellStart"/>
+      <w:r>
+        <w:t>config</w:t>
+      </w:r>
+      <w:proofErr w:type="spellEnd"/>
+      <w:r>
+        <w:t xml:space="preserve"> changes to </w:t>
+      </w:r>
+      <w:proofErr w:type="spellStart"/>
+      <w:r>
+        <w:t>WebApiConfig.cs</w:t>
+      </w:r>
+      <w:proofErr w:type="spellEnd"/>
+      <w:r>
+        <w:t xml:space="preserve"> and the </w:t>
+      </w:r>
+      <w:proofErr w:type="spellStart"/>
+      <w:r>
+        <w:t>TestController</w:t>
+      </w:r>
+      <w:proofErr w:type="spellEnd"/>
+      <w:r>
+        <w:t xml:space="preserve"> project.</w:t>
+      </w:r>
+    </w:p>
+    <w:p>
+      <w:r>
+        <w:t>Running project:</w:t>
+      </w:r>
+    </w:p>
+    <w:p>
+      <w:r>
+        <w:t>In IE I get the proper response:</w:t>
+      </w:r>
+    </w:p>
+    <w:p>
+      <w:r>
+        <w:rPr>
+          <w:noProof/>
+          <w:lang w:eastAsia="en-US"/>
+        </w:rPr>
+        <w:drawing>
+          <wp:inline distT="0" distB="0" distL="0" distR="0" wp14:anchorId="6DFE3F78" wp14:editId="1F63FA35">
+            <wp:extent cx="3657600" cy="1219200"/>
+            <wp:effectExtent l="0" t="0" r="0" b="0"/>
+            <wp:docPr id="8" name="Picture 8"/>
+            <wp:cNvGraphicFramePr>
+              <a:graphicFrameLocks xmlns:a="http://schemas.openxmlformats.org/drawingml/2006/main" noChangeAspect="1"/>
+            </wp:cNvGraphicFramePr>
+            <a:graphic xmlns:a="http://schemas.openxmlformats.org/drawingml/2006/main">
+              <a:graphicData uri="http://schemas.openxmlformats.org/drawingml/2006/picture">
+                <pic:pic xmlns:pic="http://schemas.openxmlformats.org/drawingml/2006/picture">
+                  <pic:nvPicPr>
+                    <pic:cNvPr id="1" name=""/>
+                    <pic:cNvPicPr/>
+                  </pic:nvPicPr>
+                  <pic:blipFill>
+                    <a:blip r:embed="rId13"/>
+                    <a:stretch>
+                      <a:fillRect/>
+                    </a:stretch>
+                  </pic:blipFill>
+                  <pic:spPr>
+                    <a:xfrm>
+                      <a:off x="0" y="0"/>
+                      <a:ext cx="3657600" cy="1219200"/>
+                    </a:xfrm>
+                    <a:prstGeom prst="rect">
+                      <a:avLst/>
+                    </a:prstGeom>
+                  </pic:spPr>
+                </pic:pic>
+              </a:graphicData>
+            </a:graphic>
+          </wp:inline>
+        </w:drawing>
+      </w:r>
+    </w:p>
+    <w:p>
+      <w:r>
+        <w:t>In Chrome I get an error:</w:t>
+      </w:r>
+    </w:p>
+    <w:p>
+      <w:pPr>
+        <w:pStyle w:val="ListParagraph"/>
+        <w:numPr>
+          <w:ilvl w:val="0"/>
+          <w:numId w:val="4"/>
+        </w:numPr>
+      </w:pPr>
+      <w:r>
+        <w:t>Only half way through the tutorial so maybe this is by design.  I seem to remember this being addressed later.</w:t>
+      </w:r>
+    </w:p>
+    <w:p>
+      <w:r>
+        <w:rPr>
+          <w:noProof/>
+          <w:lang w:eastAsia="en-US"/>
+        </w:rPr>
+        <w:drawing>
+          <wp:inline distT="0" distB="0" distL="0" distR="0" wp14:anchorId="4BE5D6BF" wp14:editId="50734BAB">
+            <wp:extent cx="6545580" cy="957320"/>
+            <wp:effectExtent l="0" t="0" r="0" b="0"/>
+            <wp:docPr id="9" name="Picture 9"/>
+            <wp:cNvGraphicFramePr>
+              <a:graphicFrameLocks xmlns:a="http://schemas.openxmlformats.org/drawingml/2006/main" noChangeAspect="1"/>
+            </wp:cNvGraphicFramePr>
+            <a:graphic xmlns:a="http://schemas.openxmlformats.org/drawingml/2006/main">
+              <a:graphicData uri="http://schemas.openxmlformats.org/drawingml/2006/picture">
+                <pic:pic xmlns:pic="http://schemas.openxmlformats.org/drawingml/2006/picture">
+                  <pic:nvPicPr>
+                    <pic:cNvPr id="1" name=""/>
+                    <pic:cNvPicPr/>
+                  </pic:nvPicPr>
+                  <pic:blipFill>
+                    <a:blip r:embed="rId14"/>
+                    <a:stretch>
+                      <a:fillRect/>
+                    </a:stretch>
+                  </pic:blipFill>
+                  <pic:spPr>
+                    <a:xfrm>
+                      <a:off x="0" y="0"/>
+                      <a:ext cx="6614836" cy="967449"/>
+                    </a:xfrm>
+                    <a:prstGeom prst="rect">
+                      <a:avLst/>
+                    </a:prstGeom>
+                  </pic:spPr>
+                </pic:pic>
+              </a:graphicData>
+            </a:graphic>
+          </wp:inline>
+        </w:drawing>
+      </w:r>
+    </w:p>
+    <w:p/>
+    <w:p>
+      <w:pPr>
+        <w:rPr>
+          <w:b/>
+        </w:rPr>
+      </w:pPr>
+      <w:r>
+        <w:rPr>
+          <w:b/>
+        </w:rPr>
+        <w:t>Now the tutorial is discussing “How CORS Works”</w:t>
+      </w:r>
+    </w:p>
     <w:p/>
     <w:p>
       <w:bookmarkStart w:id="0" w:name="_GoBack"/>
       <w:bookmarkEnd w:id="0"/>
     </w:p>
-    <w:p/>
     <w:p/>
     <w:p/>
     <w:p/>

</xml_diff>

<commit_message>
Currently Chrome doesn't work on the WebService.  Even with the commented out credentials it doesn't work.
</commit_message>
<xml_diff>
--- a/tempWebApiProblem/Day 5 Attempt.docx
+++ b/tempWebApiProblem/Day 5 Attempt.docx
@@ -1101,7 +1101,11 @@
         </w:drawing>
       </w:r>
     </w:p>
-    <w:p/>
+    <w:p>
+      <w:r>
+        <w:t>It would be nice if the tutorial said that Chrome/FF weren’t expected to work yet.  Not telling me would cause me to do a bunch of needless debugging because there is no point in continuing a tutorial if something breaks in the middle.</w:t>
+      </w:r>
+    </w:p>
     <w:p>
       <w:pPr>
         <w:rPr>
@@ -1115,11 +1119,11 @@
         <w:t>Now the tutorial is discussing “How CORS Works”</w:t>
       </w:r>
     </w:p>
-    <w:p/>
     <w:p>
       <w:bookmarkStart w:id="0" w:name="_GoBack"/>
       <w:bookmarkEnd w:id="0"/>
     </w:p>
+    <w:p/>
     <w:p/>
     <w:p/>
     <w:p/>

</xml_diff>